<commit_message>
modified:   README.md 	modified:   "papers/TECHNOLOGICALSOVEREIGNTY - AS A NEW CRITERION FOR INDUSTRIAL COMPETITIVENESS/\320\242\320\265\321\205\320\275\320\276\320\273\320\276\320\263\320\270\321\207\320\265\321\201\320\272\320\270\320\271 \321\201\321\203\320\262\320\265\321\200\320\265\320\275\320\270\321\202\320\265\321\202 - \320\272\320\260\320\272 \320\275\320\276\320\262\321\213\320\271 \320\272\321\200\320\270\321\202\320\265\321\200\320\270\320\271 \320\277\321\200\320\276\320\274\321\213\321\210\320\273\320\265\320\275\320\275\320\276\320\271 \320\272\320\276\320\275\320\272\321\203\321\200\320\265\320\275\321\202\320\276\321\201\320\277\320\276\321\201\320\276\320\261\320\275\320\276\321\201\321\202\320\270.docx"
</commit_message>
<xml_diff>
--- a/papers/TECHNOLOGICALSOVEREIGNTY - AS A NEW CRITERION FOR INDUSTRIAL COMPETITIVENESS/Технологический суверенитет - как новый критерий промышленной конкурентоспособности.docx
+++ b/papers/TECHNOLOGICALSOVEREIGNTY - AS A NEW CRITERION FOR INDUSTRIAL COMPETITIVENESS/Технологический суверенитет - как новый критерий промышленной конкурентоспособности.docx
@@ -179,21 +179,76 @@
         </w:rPr>
         <w:t xml:space="preserve"> </w:t>
       </w:r>
-      <w:hyperlink r:id="rId7" w:history="1">
-        <w:r>
-          <w:rPr>
-            <w:rStyle w:val="aff8"/>
-            <w:lang w:val="ru-RU"/>
-          </w:rPr>
-          <w:t>0009-0007-7605-539</w:t>
-        </w:r>
-        <w:r>
-          <w:rPr>
-            <w:rStyle w:val="aff8"/>
-          </w:rPr>
-          <w:t>X</w:t>
-        </w:r>
-      </w:hyperlink>
+      <w:r>
+        <w:fldChar w:fldCharType="begin"/>
+      </w:r>
+      <w:r>
+        <w:instrText>HYPERLINK</w:instrText>
+      </w:r>
+      <w:r>
+        <w:rPr>
+          <w:lang w:val="ru-RU"/>
+        </w:rPr>
+        <w:instrText xml:space="preserve"> "</w:instrText>
+      </w:r>
+      <w:r>
+        <w:instrText>https</w:instrText>
+      </w:r>
+      <w:r>
+        <w:rPr>
+          <w:lang w:val="ru-RU"/>
+        </w:rPr>
+        <w:instrText>://</w:instrText>
+      </w:r>
+      <w:r>
+        <w:instrText>orcid</w:instrText>
+      </w:r>
+      <w:r>
+        <w:rPr>
+          <w:lang w:val="ru-RU"/>
+        </w:rPr>
+        <w:instrText>.</w:instrText>
+      </w:r>
+      <w:r>
+        <w:instrText>org</w:instrText>
+      </w:r>
+      <w:r>
+        <w:rPr>
+          <w:lang w:val="ru-RU"/>
+        </w:rPr>
+        <w:instrText>/0009-0007-7605-539</w:instrText>
+      </w:r>
+      <w:r>
+        <w:instrText>X</w:instrText>
+      </w:r>
+      <w:r>
+        <w:rPr>
+          <w:lang w:val="ru-RU"/>
+        </w:rPr>
+        <w:instrText>"</w:instrText>
+      </w:r>
+      <w:r>
+        <w:fldChar w:fldCharType="separate"/>
+      </w:r>
+      <w:r>
+        <w:rPr>
+          <w:rStyle w:val="aff8"/>
+          <w:lang w:val="ru-RU"/>
+        </w:rPr>
+        <w:t>0009-0007-7605-539</w:t>
+      </w:r>
+      <w:r>
+        <w:rPr>
+          <w:rStyle w:val="aff8"/>
+        </w:rPr>
+        <w:t>X</w:t>
+      </w:r>
+      <w:r>
+        <w:rPr>
+          <w:rStyle w:val="aff8"/>
+        </w:rPr>
+        <w:fldChar w:fldCharType="end"/>
+      </w:r>
       <w:r>
         <w:rPr>
           <w:lang w:val="ru-RU"/>
@@ -221,27 +276,91 @@
         </w:rPr>
         <w:t xml:space="preserve"> </w:t>
       </w:r>
-      <w:hyperlink r:id="rId8" w:history="1">
-        <w:r>
-          <w:rPr>
-            <w:rStyle w:val="aff8"/>
-          </w:rPr>
-          <w:t>QuadDarv</w:t>
-        </w:r>
-        <w:r>
-          <w:rPr>
-            <w:rStyle w:val="aff8"/>
-            <w:lang w:val="ru-RU"/>
-          </w:rPr>
-          <w:t>1</w:t>
-        </w:r>
-        <w:r>
-          <w:rPr>
-            <w:rStyle w:val="aff8"/>
-          </w:rPr>
-          <w:t>ne</w:t>
-        </w:r>
-      </w:hyperlink>
+      <w:r>
+        <w:fldChar w:fldCharType="begin"/>
+      </w:r>
+      <w:r>
+        <w:instrText>HYPERLINK</w:instrText>
+      </w:r>
+      <w:r>
+        <w:rPr>
+          <w:lang w:val="ru-RU"/>
+        </w:rPr>
+        <w:instrText xml:space="preserve"> "</w:instrText>
+      </w:r>
+      <w:r>
+        <w:instrText>https</w:instrText>
+      </w:r>
+      <w:r>
+        <w:rPr>
+          <w:lang w:val="ru-RU"/>
+        </w:rPr>
+        <w:instrText>://</w:instrText>
+      </w:r>
+      <w:r>
+        <w:instrText>github</w:instrText>
+      </w:r>
+      <w:r>
+        <w:rPr>
+          <w:lang w:val="ru-RU"/>
+        </w:rPr>
+        <w:instrText>.</w:instrText>
+      </w:r>
+      <w:r>
+        <w:instrText>com</w:instrText>
+      </w:r>
+      <w:r>
+        <w:rPr>
+          <w:lang w:val="ru-RU"/>
+        </w:rPr>
+        <w:instrText>/</w:instrText>
+      </w:r>
+      <w:r>
+        <w:instrText>QuadDarv</w:instrText>
+      </w:r>
+      <w:r>
+        <w:rPr>
+          <w:lang w:val="ru-RU"/>
+        </w:rPr>
+        <w:instrText>1</w:instrText>
+      </w:r>
+      <w:r>
+        <w:instrText>ne</w:instrText>
+      </w:r>
+      <w:r>
+        <w:rPr>
+          <w:lang w:val="ru-RU"/>
+        </w:rPr>
+        <w:instrText>/"</w:instrText>
+      </w:r>
+      <w:r>
+        <w:fldChar w:fldCharType="separate"/>
+      </w:r>
+      <w:r>
+        <w:rPr>
+          <w:rStyle w:val="aff8"/>
+        </w:rPr>
+        <w:t>QuadDarv</w:t>
+      </w:r>
+      <w:r>
+        <w:rPr>
+          <w:rStyle w:val="aff8"/>
+          <w:lang w:val="ru-RU"/>
+        </w:rPr>
+        <w:t>1</w:t>
+      </w:r>
+      <w:r>
+        <w:rPr>
+          <w:rStyle w:val="aff8"/>
+        </w:rPr>
+        <w:t>ne</w:t>
+      </w:r>
+      <w:r>
+        <w:rPr>
+          <w:rStyle w:val="aff8"/>
+        </w:rPr>
+        <w:fldChar w:fldCharType="end"/>
+      </w:r>
       <w:r>
         <w:rPr>
           <w:lang w:val="ru-RU"/>
@@ -907,6 +1026,13 @@
         <w:ind w:firstLine="709"/>
         <w:jc w:val="both"/>
       </w:pPr>
+    </w:p>
+    <w:p>
+      <w:pPr>
+        <w:spacing w:after="0" w:line="360" w:lineRule="auto"/>
+        <w:ind w:firstLine="709"/>
+        <w:jc w:val="both"/>
+      </w:pPr>
       <w:r>
         <w:rPr>
           <w:b/>
@@ -980,7 +1106,6 @@
           <w:bCs/>
           <w:lang w:val="ru-RU"/>
         </w:rPr>
-        <w:lastRenderedPageBreak/>
         <w:t>ВВЕДЕНИЕ</w:t>
       </w:r>
     </w:p>
@@ -1150,14 +1275,8 @@
         <w:rPr>
           <w:lang w:val="ru-RU"/>
         </w:rPr>
-        <w:t xml:space="preserve">Китай реализует долгосрочную, государственно управляемую программу полной самодостаточности, инвестируя сотни </w:t>
-      </w:r>
-      <w:r>
-        <w:rPr>
-          <w:lang w:val="ru-RU"/>
-        </w:rPr>
         <w:lastRenderedPageBreak/>
-        <w:t>миллиардов долларов в создание собственной микроэлектронной базы, операционных систем и цифровых платформ;</w:t>
+        <w:t>Китай реализует долгосрочную, государственно управляемую программу полной самодостаточности, инвестируя сотни миллиардов долларов в создание собственной микроэлектронной базы, операционных систем и цифровых платформ;</w:t>
       </w:r>
     </w:p>
     <w:p>
@@ -1382,7 +1501,6 @@
         <w:rPr>
           <w:lang w:val="ru-RU"/>
         </w:rPr>
-        <w:lastRenderedPageBreak/>
         <w:t>Ответы на эти вопросы требуют не только экономического анализа, но и междисциплинарного подхода, сочетающего политэкономию, инновационную теорию и сравнительную политику.</w:t>
       </w:r>
     </w:p>
@@ -1525,7 +1643,6 @@
           <w:color w:val="auto"/>
           <w:lang w:val="ru-RU"/>
         </w:rPr>
-        <w:lastRenderedPageBreak/>
         <w:t xml:space="preserve">1. </w:t>
       </w:r>
       <w:r>
@@ -23307,7 +23424,14 @@
         <w:rPr>
           <w:lang w:val="ru-RU"/>
         </w:rPr>
-        <w:t xml:space="preserve"> вычислениям. Такие инициативы позволяют сохранять научный обмен даже при политических разногласиях. Потенциал здесь особенно высок для России, обладающей сильными теоретическими школами (особенно в криптографии, теории кодирования, низкоуровневых архитектурах), которые пока не подпадают под жёсткие санкции.</w:t>
+        <w:t xml:space="preserve"> вычислениям. Такие инициативы позволяют сохранять научный обмен даже при политических разногласиях. Потенциал здесь особенно высок для России, обладающей сильными теоретическими школами (особенно в </w:t>
+      </w:r>
+      <w:r>
+        <w:rPr>
+          <w:lang w:val="ru-RU"/>
+        </w:rPr>
+        <w:lastRenderedPageBreak/>
+        <w:t>криптографии, теории кодирования, низкоуровневых архитектурах), которые пока не подпадают под жёсткие санкции.</w:t>
       </w:r>
     </w:p>
     <w:p>
@@ -23327,7 +23451,6 @@
         <w:rPr>
           <w:lang w:val="ru-RU"/>
         </w:rPr>
-        <w:lastRenderedPageBreak/>
         <w:t>Технологические коалиции «по проблемам» — временные альянсы для решения конкретных глобальных вызовов:</w:t>
       </w:r>
       <w:r>
@@ -23663,6 +23786,7 @@
           <w:color w:val="auto"/>
           <w:lang w:val="ru-RU"/>
         </w:rPr>
+        <w:lastRenderedPageBreak/>
         <w:t>ВЫВОДЫ</w:t>
       </w:r>
     </w:p>
@@ -23885,6 +24009,7 @@
           <w:iCs/>
           <w:lang w:val="ru-RU"/>
         </w:rPr>
+        <w:lastRenderedPageBreak/>
         <w:t>страховую премию за устойчивость</w:t>
       </w:r>
       <w:r>
@@ -24067,6 +24192,7 @@
           <w:b/>
           <w:lang w:val="ru-RU"/>
         </w:rPr>
+        <w:lastRenderedPageBreak/>
         <w:t>Литература</w:t>
       </w:r>
     </w:p>
@@ -24151,7 +24277,7 @@
         </w:rPr>
         <w:t xml:space="preserve">, </w:t>
       </w:r>
-      <w:hyperlink r:id="rId9" w:history="1">
+      <w:hyperlink r:id="rId7" w:history="1">
         <w:r>
           <w:rPr>
             <w:rStyle w:val="aff8"/>
@@ -24205,7 +24331,7 @@
         </w:rPr>
         <w:t xml:space="preserve">, </w:t>
       </w:r>
-      <w:hyperlink r:id="rId10" w:history="1">
+      <w:hyperlink r:id="rId8" w:history="1">
         <w:r>
           <w:rPr>
             <w:rStyle w:val="aff8"/>
@@ -24268,7 +24394,7 @@
         </w:rPr>
         <w:t xml:space="preserve">, </w:t>
       </w:r>
-      <w:hyperlink r:id="rId11" w:history="1">
+      <w:hyperlink r:id="rId9" w:history="1">
         <w:r>
           <w:rPr>
             <w:rStyle w:val="aff8"/>
@@ -24322,7 +24448,7 @@
         </w:rPr>
         <w:t xml:space="preserve">, </w:t>
       </w:r>
-      <w:hyperlink r:id="rId12" w:history="1">
+      <w:hyperlink r:id="rId10" w:history="1">
         <w:r>
           <w:rPr>
             <w:rStyle w:val="aff8"/>
@@ -24353,7 +24479,6 @@
           <w:bCs/>
           <w:lang w:val="ru-RU"/>
         </w:rPr>
-        <w:lastRenderedPageBreak/>
         <w:t>Мельникова, Е. В. (2024). Полупроводниковая политика Китая и её последствия для России. Вестник МГИМО, 17(1), 88–103</w:t>
       </w:r>
       <w:r>
@@ -24370,7 +24495,7 @@
         </w:rPr>
         <w:t xml:space="preserve"> </w:t>
       </w:r>
-      <w:hyperlink r:id="rId13" w:history="1">
+      <w:hyperlink r:id="rId11" w:history="1">
         <w:r>
           <w:rPr>
             <w:rStyle w:val="aff8"/>
@@ -24400,7 +24525,7 @@
         </w:rPr>
         <w:t xml:space="preserve">: </w:t>
       </w:r>
-      <w:hyperlink r:id="rId14" w:history="1">
+      <w:hyperlink r:id="rId12" w:history="1">
         <w:r>
           <w:rPr>
             <w:rStyle w:val="aff8"/>
@@ -24517,7 +24642,7 @@
         </w:rPr>
         <w:t xml:space="preserve">, </w:t>
       </w:r>
-      <w:hyperlink r:id="rId15" w:history="1">
+      <w:hyperlink r:id="rId13" w:history="1">
         <w:r>
           <w:rPr>
             <w:rStyle w:val="aff8"/>
@@ -24548,6 +24673,7 @@
           <w:bCs/>
           <w:lang w:val="ru-RU"/>
         </w:rPr>
+        <w:lastRenderedPageBreak/>
         <w:t>Привалов, А. В. (2022). Российская микроэлектроника: состояние и перспективы развития в условиях санкций. Электронная промышленность, № 5, с. 4–12</w:t>
       </w:r>
       <w:r>
@@ -24557,7 +24683,7 @@
         </w:rPr>
         <w:t xml:space="preserve">, </w:t>
       </w:r>
-      <w:hyperlink r:id="rId16" w:history="1">
+      <w:hyperlink r:id="rId14" w:history="1">
         <w:r>
           <w:rPr>
             <w:rStyle w:val="aff8"/>
@@ -24613,7 +24739,7 @@
         </w:rPr>
         <w:t xml:space="preserve">, </w:t>
       </w:r>
-      <w:hyperlink r:id="rId17" w:history="1">
+      <w:hyperlink r:id="rId15" w:history="1">
         <w:r>
           <w:rPr>
             <w:rStyle w:val="aff8"/>
@@ -24637,7 +24763,7 @@
         </w:rPr>
         <w:t xml:space="preserve">DOI: </w:t>
       </w:r>
-      <w:hyperlink r:id="rId18" w:history="1">
+      <w:hyperlink r:id="rId16" w:history="1">
         <w:r>
           <w:rPr>
             <w:rStyle w:val="aff8"/>
@@ -24684,7 +24810,7 @@
         </w:rPr>
         <w:t xml:space="preserve">, </w:t>
       </w:r>
-      <w:hyperlink r:id="rId19" w:history="1">
+      <w:hyperlink r:id="rId17" w:history="1">
         <w:r>
           <w:rPr>
             <w:rStyle w:val="aff8"/>
@@ -24747,7 +24873,7 @@
         </w:rPr>
         <w:t xml:space="preserve">, </w:t>
       </w:r>
-      <w:hyperlink r:id="rId20" w:history="1">
+      <w:hyperlink r:id="rId18" w:history="1">
         <w:r>
           <w:rPr>
             <w:rStyle w:val="aff8"/>
@@ -24813,7 +24939,6 @@
         <w:rPr>
           <w:bCs/>
         </w:rPr>
-        <w:lastRenderedPageBreak/>
         <w:t>Bradford, L., Doshi, R., &amp; Allen, G. C. (2023). The economic costs of U.S.-China technological decoupling. Brookings Institution</w:t>
       </w:r>
       <w:r>
@@ -24822,7 +24947,7 @@
         </w:rPr>
         <w:t xml:space="preserve">, </w:t>
       </w:r>
-      <w:hyperlink r:id="rId21" w:history="1">
+      <w:hyperlink r:id="rId19" w:history="1">
         <w:r>
           <w:rPr>
             <w:rStyle w:val="aff8"/>
@@ -24882,7 +25007,7 @@
         </w:rPr>
         <w:t xml:space="preserve"> </w:t>
       </w:r>
-      <w:hyperlink r:id="rId22" w:history="1">
+      <w:hyperlink r:id="rId20" w:history="1">
         <w:r>
           <w:rPr>
             <w:rStyle w:val="aff8"/>
@@ -24939,7 +25064,7 @@
         </w:rPr>
         <w:t xml:space="preserve"> </w:t>
       </w:r>
-      <w:hyperlink r:id="rId23" w:history="1">
+      <w:hyperlink r:id="rId21" w:history="1">
         <w:r>
           <w:rPr>
             <w:rStyle w:val="aff8"/>
@@ -24974,6 +25099,7 @@
         <w:rPr>
           <w:bCs/>
         </w:rPr>
+        <w:lastRenderedPageBreak/>
         <w:t>Nelson, R. R., &amp; Winter, S. G. (1982). An Evolutionary Theory of Economic Change. Harvard University Press</w:t>
       </w:r>
       <w:r>
@@ -24983,7 +25109,7 @@
         </w:rPr>
         <w:t xml:space="preserve">, </w:t>
       </w:r>
-      <w:hyperlink r:id="rId24" w:history="1">
+      <w:hyperlink r:id="rId22" w:history="1">
         <w:r>
           <w:rPr>
             <w:rStyle w:val="aff8"/>
@@ -25026,7 +25152,7 @@
         </w:rPr>
         <w:t xml:space="preserve">, </w:t>
       </w:r>
-      <w:hyperlink r:id="rId25" w:history="1">
+      <w:hyperlink r:id="rId23" w:history="1">
         <w:r>
           <w:rPr>
             <w:rStyle w:val="aff8"/>
@@ -25097,7 +25223,7 @@
         </w:rPr>
         <w:t xml:space="preserve">, </w:t>
       </w:r>
-      <w:hyperlink r:id="rId26" w:history="1">
+      <w:hyperlink r:id="rId24" w:history="1">
         <w:r>
           <w:rPr>
             <w:rStyle w:val="aff8"/>
@@ -25252,7 +25378,6 @@
         <w:rPr>
           <w:bCs/>
         </w:rPr>
-        <w:lastRenderedPageBreak/>
         <w:t xml:space="preserve">Hu, Y. (2021). China’s semiconductor self-reliance strategy: Progress, challenges and implications. </w:t>
       </w:r>
       <w:r>
@@ -25285,7 +25410,7 @@
         </w:rPr>
         <w:t xml:space="preserve">, </w:t>
       </w:r>
-      <w:hyperlink r:id="rId27" w:history="1">
+      <w:hyperlink r:id="rId25" w:history="1">
         <w:r>
           <w:rPr>
             <w:rStyle w:val="aff8"/>
@@ -25322,7 +25447,7 @@
         </w:rPr>
         <w:t xml:space="preserve">, </w:t>
       </w:r>
-      <w:hyperlink r:id="rId28" w:history="1">
+      <w:hyperlink r:id="rId26" w:history="1">
         <w:r>
           <w:rPr>
             <w:rStyle w:val="aff8"/>
@@ -25359,7 +25484,7 @@
         </w:rPr>
         <w:t xml:space="preserve">, </w:t>
       </w:r>
-      <w:hyperlink r:id="rId29" w:history="1">
+      <w:hyperlink r:id="rId27" w:history="1">
         <w:r>
           <w:rPr>
             <w:rStyle w:val="aff8"/>
@@ -25395,6 +25520,7 @@
         <w:rPr>
           <w:bCs/>
         </w:rPr>
+        <w:lastRenderedPageBreak/>
         <w:t>Zhang, W. (2023). Dual Circulation and China’s Technological Sovereignty. Journal of Chinese Economic and Business Studies, 21(1), 45–63</w:t>
       </w:r>
       <w:r>
@@ -25403,7 +25529,7 @@
         </w:rPr>
         <w:t xml:space="preserve">, </w:t>
       </w:r>
-      <w:hyperlink r:id="rId30" w:history="1">
+      <w:hyperlink r:id="rId28" w:history="1">
         <w:r>
           <w:rPr>
             <w:rStyle w:val="aff8"/>
@@ -25577,6 +25703,7 @@
           <w:bCs/>
           <w:lang w:val="ru-RU"/>
         </w:rPr>
+        <w:lastRenderedPageBreak/>
         <w:t>Графические данные</w:t>
       </w:r>
     </w:p>
@@ -25609,7 +25736,7 @@
                     </pic:cNvPicPr>
                   </pic:nvPicPr>
                   <pic:blipFill>
-                    <a:blip r:embed="rId31">
+                    <a:blip r:embed="rId29">
                       <a:extLst>
                         <a:ext uri="{28A0092B-C50C-407E-A947-70E740481C1C}">
                           <a14:useLocalDpi xmlns:a14="http://schemas.microsoft.com/office/drawing/2010/main" val="0"/>
@@ -25724,71 +25851,62 @@
           <w:iCs/>
           <w:lang w:val="ru-RU"/>
         </w:rPr>
-        <w:t xml:space="preserve"> США — от доминирования в 2000 г. </w:t>
-      </w:r>
+        <w:t xml:space="preserve"> США — от доминирования в 2000 г. (37 %) к утрате лидерства к 2020 г. (12 %), тогда как Китай демонстрирует устойчивый рост (с 3 % до 16 % и прогнозируемых 24 % к 2030 г.), а Тайвань сохраняет ключевую роль в </w:t>
+      </w:r>
+      <w:proofErr w:type="spellStart"/>
       <w:r>
         <w:rPr>
           <w:i/>
           <w:iCs/>
           <w:lang w:val="ru-RU"/>
         </w:rPr>
-        <w:lastRenderedPageBreak/>
-        <w:t xml:space="preserve">(37 %) к утрате лидерства к 2020 г. (12 %), тогда как Китай демонстрирует устойчивый рост (с 3 % до 16 % и прогнозируемых 24 % к 2030 г.), а Тайвань сохраняет ключевую роль в </w:t>
-      </w:r>
-      <w:proofErr w:type="spellStart"/>
+        <w:t>фаблесс</w:t>
+      </w:r>
+      <w:proofErr w:type="spellEnd"/>
       <w:r>
         <w:rPr>
           <w:i/>
           <w:iCs/>
           <w:lang w:val="ru-RU"/>
         </w:rPr>
-        <w:t>фаблесс</w:t>
-      </w:r>
-      <w:proofErr w:type="spellEnd"/>
-      <w:r>
+        <w:t>-сегменте.</w:t>
+      </w:r>
+    </w:p>
+    <w:p>
+      <w:pPr>
+        <w:spacing w:after="0" w:line="360" w:lineRule="auto"/>
+        <w:ind w:firstLine="709"/>
+        <w:jc w:val="both"/>
         <w:rPr>
           <w:i/>
           <w:iCs/>
           <w:lang w:val="ru-RU"/>
         </w:rPr>
-        <w:t>-сегменте.</w:t>
-      </w:r>
-    </w:p>
-    <w:p>
-      <w:pPr>
-        <w:spacing w:after="0" w:line="360" w:lineRule="auto"/>
-        <w:ind w:firstLine="709"/>
-        <w:jc w:val="both"/>
+      </w:pPr>
+      <w:r>
         <w:rPr>
           <w:i/>
           <w:iCs/>
           <w:lang w:val="ru-RU"/>
         </w:rPr>
-      </w:pPr>
+        <w:t xml:space="preserve">Тренд указывает на </w:t>
+      </w:r>
+      <w:proofErr w:type="spellStart"/>
       <w:r>
         <w:rPr>
           <w:i/>
           <w:iCs/>
           <w:lang w:val="ru-RU"/>
         </w:rPr>
-        <w:t xml:space="preserve">Тренд указывает на </w:t>
-      </w:r>
-      <w:proofErr w:type="spellStart"/>
+        <w:t>деглобализацию</w:t>
+      </w:r>
+      <w:proofErr w:type="spellEnd"/>
       <w:r>
         <w:rPr>
           <w:i/>
           <w:iCs/>
           <w:lang w:val="ru-RU"/>
         </w:rPr>
-        <w:t>деглобализацию</w:t>
-      </w:r>
-      <w:proofErr w:type="spellEnd"/>
-      <w:r>
-        <w:rPr>
-          <w:i/>
-          <w:iCs/>
-          <w:lang w:val="ru-RU"/>
-        </w:rPr>
         <w:t xml:space="preserve"> и геостратегическую переориентацию цепочек добавленной стоимости.</w:t>
       </w:r>
     </w:p>
@@ -25803,6 +25921,7 @@
         <w:rPr>
           <w:noProof/>
         </w:rPr>
+        <w:lastRenderedPageBreak/>
         <w:drawing>
           <wp:inline distT="0" distB="0" distL="0" distR="0" wp14:anchorId="05AAB298" wp14:editId="46EBCA50">
             <wp:extent cx="5486400" cy="3206115"/>
@@ -25816,6 +25935,389 @@
                 <pic:pic xmlns:pic="http://schemas.openxmlformats.org/drawingml/2006/picture">
                   <pic:nvPicPr>
                     <pic:cNvPr id="0" name="Picture 3"/>
+                    <pic:cNvPicPr>
+                      <a:picLocks noChangeAspect="1" noChangeArrowheads="1"/>
+                    </pic:cNvPicPr>
+                  </pic:nvPicPr>
+                  <pic:blipFill>
+                    <a:blip r:embed="rId30">
+                      <a:extLst>
+                        <a:ext uri="{28A0092B-C50C-407E-A947-70E740481C1C}">
+                          <a14:useLocalDpi xmlns:a14="http://schemas.microsoft.com/office/drawing/2010/main" val="0"/>
+                        </a:ext>
+                      </a:extLst>
+                    </a:blip>
+                    <a:srcRect/>
+                    <a:stretch>
+                      <a:fillRect/>
+                    </a:stretch>
+                  </pic:blipFill>
+                  <pic:spPr bwMode="auto">
+                    <a:xfrm>
+                      <a:off x="0" y="0"/>
+                      <a:ext cx="5486400" cy="3206115"/>
+                    </a:xfrm>
+                    <a:prstGeom prst="rect">
+                      <a:avLst/>
+                    </a:prstGeom>
+                    <a:noFill/>
+                    <a:ln>
+                      <a:noFill/>
+                    </a:ln>
+                  </pic:spPr>
+                </pic:pic>
+              </a:graphicData>
+            </a:graphic>
+          </wp:inline>
+        </w:drawing>
+      </w:r>
+    </w:p>
+    <w:p>
+      <w:pPr>
+        <w:spacing w:line="360" w:lineRule="auto"/>
+        <w:jc w:val="center"/>
+        <w:rPr>
+          <w:rFonts w:cs="Times New Roman"/>
+          <w:b/>
+          <w:bCs/>
+          <w:lang w:val="ru-RU"/>
+        </w:rPr>
+      </w:pPr>
+      <w:r>
+        <w:rPr>
+          <w:rFonts w:ascii="Segoe UI Emoji" w:hAnsi="Segoe UI Emoji" w:cs="Segoe UI Emoji"/>
+          <w:b/>
+          <w:bCs/>
+          <w:lang w:val="ru-RU"/>
+        </w:rPr>
+        <w:t>📈</w:t>
+      </w:r>
+      <w:r>
+        <w:rPr>
+          <w:rFonts w:cs="Times New Roman"/>
+          <w:b/>
+          <w:bCs/>
+          <w:lang w:val="ru-RU"/>
+        </w:rPr>
+        <w:t xml:space="preserve"> График </w:t>
+      </w:r>
+      <w:r>
+        <w:rPr>
+          <w:rFonts w:cs="Times New Roman"/>
+          <w:b/>
+          <w:bCs/>
+          <w:lang w:val="ru-RU"/>
+        </w:rPr>
+        <w:t>№</w:t>
+      </w:r>
+      <w:r>
+        <w:rPr>
+          <w:rFonts w:cs="Times New Roman"/>
+          <w:b/>
+          <w:bCs/>
+          <w:lang w:val="ru-RU"/>
+        </w:rPr>
+        <w:t>2: Государственные инвестиции в технологический суверенитет</w:t>
+      </w:r>
+    </w:p>
+    <w:p>
+      <w:pPr>
+        <w:spacing w:line="360" w:lineRule="auto"/>
+        <w:rPr>
+          <w:lang w:val="ru-RU"/>
+        </w:rPr>
+      </w:pPr>
+    </w:p>
+    <w:p>
+      <w:pPr>
+        <w:spacing w:after="0" w:line="360" w:lineRule="auto"/>
+        <w:ind w:firstLine="709"/>
+        <w:jc w:val="both"/>
+        <w:rPr>
+          <w:i/>
+          <w:iCs/>
+          <w:lang w:val="ru-RU"/>
+        </w:rPr>
+      </w:pPr>
+      <w:r>
+        <w:rPr>
+          <w:b/>
+          <w:bCs/>
+          <w:i/>
+          <w:iCs/>
+          <w:lang w:val="ru-RU"/>
+        </w:rPr>
+        <w:t>Данные иллюстрируют масштаб национальных программ технологического суверенитета:</w:t>
+      </w:r>
+      <w:r>
+        <w:rPr>
+          <w:i/>
+          <w:iCs/>
+          <w:lang w:val="ru-RU"/>
+        </w:rPr>
+        <w:t xml:space="preserve"> Южная Корея — рекордные $450 млрд (с учётом частного сектора и долгосрочных планов), Китай — $200 млрд через «</w:t>
+      </w:r>
+      <w:r>
+        <w:rPr>
+          <w:i/>
+          <w:iCs/>
+        </w:rPr>
+        <w:t>Big</w:t>
+      </w:r>
+      <w:r>
+        <w:rPr>
+          <w:i/>
+          <w:iCs/>
+          <w:lang w:val="ru-RU"/>
+        </w:rPr>
+        <w:t xml:space="preserve"> </w:t>
+      </w:r>
+      <w:r>
+        <w:rPr>
+          <w:i/>
+          <w:iCs/>
+        </w:rPr>
+        <w:t>Fund</w:t>
+      </w:r>
+      <w:r>
+        <w:rPr>
+          <w:i/>
+          <w:iCs/>
+          <w:lang w:val="ru-RU"/>
+        </w:rPr>
+        <w:t xml:space="preserve">», США и ЕС — $52 млрд и €43 млрд соответственно в рамках </w:t>
+      </w:r>
+      <w:r>
+        <w:rPr>
+          <w:i/>
+          <w:iCs/>
+        </w:rPr>
+        <w:t>CHIPS</w:t>
+      </w:r>
+      <w:r>
+        <w:rPr>
+          <w:i/>
+          <w:iCs/>
+          <w:lang w:val="ru-RU"/>
+        </w:rPr>
+        <w:t xml:space="preserve"> </w:t>
+      </w:r>
+      <w:r>
+        <w:rPr>
+          <w:i/>
+          <w:iCs/>
+        </w:rPr>
+        <w:t>Act</w:t>
+      </w:r>
+      <w:r>
+        <w:rPr>
+          <w:i/>
+          <w:iCs/>
+          <w:lang w:val="ru-RU"/>
+        </w:rPr>
+        <w:t>.</w:t>
+      </w:r>
+    </w:p>
+    <w:p>
+      <w:pPr>
+        <w:spacing w:after="0" w:line="360" w:lineRule="auto"/>
+        <w:ind w:firstLine="709"/>
+        <w:jc w:val="both"/>
+        <w:rPr>
+          <w:i/>
+          <w:iCs/>
+          <w:lang w:val="ru-RU"/>
+        </w:rPr>
+      </w:pPr>
+      <w:r>
+        <w:rPr>
+          <w:i/>
+          <w:iCs/>
+          <w:lang w:val="ru-RU"/>
+        </w:rPr>
+        <w:t>Это свидетельствует о переходе от рыночной логики к геополитически мотивированной индустриальной политике.</w:t>
+      </w:r>
+    </w:p>
+    <w:p>
+      <w:pPr>
+        <w:spacing w:line="360" w:lineRule="auto"/>
+        <w:rPr>
+          <w:lang w:val="ru-RU"/>
+        </w:rPr>
+      </w:pPr>
+    </w:p>
+    <w:p>
+      <w:pPr>
+        <w:spacing w:line="360" w:lineRule="auto"/>
+      </w:pPr>
+      <w:r>
+        <w:rPr>
+          <w:noProof/>
+        </w:rPr>
+        <w:lastRenderedPageBreak/>
+        <w:drawing>
+          <wp:inline distT="0" distB="0" distL="0" distR="0" wp14:anchorId="69C165E9" wp14:editId="5C92F3FC">
+            <wp:extent cx="5486400" cy="2960370"/>
+            <wp:effectExtent l="0" t="0" r="0" b="0"/>
+            <wp:docPr id="5" name="Рисунок 5"/>
+            <wp:cNvGraphicFramePr>
+              <a:graphicFrameLocks xmlns:a="http://schemas.openxmlformats.org/drawingml/2006/main" noChangeAspect="1"/>
+            </wp:cNvGraphicFramePr>
+            <a:graphic xmlns:a="http://schemas.openxmlformats.org/drawingml/2006/main">
+              <a:graphicData uri="http://schemas.openxmlformats.org/drawingml/2006/picture">
+                <pic:pic xmlns:pic="http://schemas.openxmlformats.org/drawingml/2006/picture">
+                  <pic:nvPicPr>
+                    <pic:cNvPr id="0" name="Picture 5"/>
+                    <pic:cNvPicPr>
+                      <a:picLocks noChangeAspect="1" noChangeArrowheads="1"/>
+                    </pic:cNvPicPr>
+                  </pic:nvPicPr>
+                  <pic:blipFill>
+                    <a:blip r:embed="rId31">
+                      <a:extLst>
+                        <a:ext uri="{28A0092B-C50C-407E-A947-70E740481C1C}">
+                          <a14:useLocalDpi xmlns:a14="http://schemas.microsoft.com/office/drawing/2010/main" val="0"/>
+                        </a:ext>
+                      </a:extLst>
+                    </a:blip>
+                    <a:srcRect/>
+                    <a:stretch>
+                      <a:fillRect/>
+                    </a:stretch>
+                  </pic:blipFill>
+                  <pic:spPr bwMode="auto">
+                    <a:xfrm>
+                      <a:off x="0" y="0"/>
+                      <a:ext cx="5486400" cy="2960370"/>
+                    </a:xfrm>
+                    <a:prstGeom prst="rect">
+                      <a:avLst/>
+                    </a:prstGeom>
+                    <a:noFill/>
+                    <a:ln>
+                      <a:noFill/>
+                    </a:ln>
+                  </pic:spPr>
+                </pic:pic>
+              </a:graphicData>
+            </a:graphic>
+          </wp:inline>
+        </w:drawing>
+      </w:r>
+    </w:p>
+    <w:p>
+      <w:pPr>
+        <w:spacing w:line="360" w:lineRule="auto"/>
+        <w:jc w:val="center"/>
+        <w:rPr>
+          <w:b/>
+          <w:bCs/>
+          <w:lang w:val="ru-RU"/>
+        </w:rPr>
+      </w:pPr>
+      <w:r>
+        <w:rPr>
+          <w:rFonts w:ascii="Segoe UI Emoji" w:hAnsi="Segoe UI Emoji" w:cs="Segoe UI Emoji"/>
+          <w:b/>
+          <w:bCs/>
+          <w:lang w:val="ru-RU"/>
+        </w:rPr>
+        <w:t>📊</w:t>
+      </w:r>
+      <w:r>
+        <w:rPr>
+          <w:b/>
+          <w:bCs/>
+          <w:lang w:val="ru-RU"/>
+        </w:rPr>
+        <w:t xml:space="preserve"> График </w:t>
+      </w:r>
+      <w:r>
+        <w:rPr>
+          <w:b/>
+          <w:bCs/>
+          <w:lang w:val="ru-RU"/>
+        </w:rPr>
+        <w:t>№</w:t>
+      </w:r>
+      <w:r>
+        <w:rPr>
+          <w:b/>
+          <w:bCs/>
+          <w:lang w:val="ru-RU"/>
+        </w:rPr>
+        <w:t>3: Технологический разрыв в производстве чипов</w:t>
+      </w:r>
+    </w:p>
+    <w:p>
+      <w:pPr>
+        <w:spacing w:line="360" w:lineRule="auto"/>
+        <w:rPr>
+          <w:lang w:val="ru-RU"/>
+        </w:rPr>
+      </w:pPr>
+    </w:p>
+    <w:p>
+      <w:pPr>
+        <w:spacing w:after="0" w:line="360" w:lineRule="auto"/>
+        <w:ind w:firstLine="709"/>
+        <w:jc w:val="both"/>
+        <w:rPr>
+          <w:i/>
+          <w:iCs/>
+          <w:lang w:val="ru-RU"/>
+        </w:rPr>
+      </w:pPr>
+      <w:r>
+        <w:rPr>
+          <w:i/>
+          <w:iCs/>
+          <w:lang w:val="ru-RU"/>
+        </w:rPr>
+        <w:t>Сравнение доступности передовых полупроводниковых техпроцессов показывает, что Тайвань (TSMC) остаётся лидером по всем узлам, тогда как Китай (SMIC) и Европа ещё не освоили 5 нм и 3 нм. США (Intel), несмотря на отставание от TSMC, демонстрируют более сбалансированную кривую, что подчёркивает важность не только передового узла, но и широкой технологической базы.</w:t>
+      </w:r>
+    </w:p>
+    <w:p>
+      <w:pPr>
+        <w:spacing w:line="360" w:lineRule="auto"/>
+        <w:rPr>
+          <w:lang w:val="ru-RU"/>
+        </w:rPr>
+      </w:pPr>
+    </w:p>
+    <w:p>
+      <w:pPr>
+        <w:spacing w:line="360" w:lineRule="auto"/>
+        <w:rPr>
+          <w:lang w:val="ru-RU"/>
+        </w:rPr>
+      </w:pPr>
+    </w:p>
+    <w:p>
+      <w:pPr>
+        <w:spacing w:line="360" w:lineRule="auto"/>
+        <w:rPr>
+          <w:lang w:val="ru-RU"/>
+        </w:rPr>
+      </w:pPr>
+      <w:r>
+        <w:rPr>
+          <w:noProof/>
+        </w:rPr>
+        <w:lastRenderedPageBreak/>
+        <w:drawing>
+          <wp:inline distT="0" distB="0" distL="0" distR="0" wp14:anchorId="7A94A845" wp14:editId="04708396">
+            <wp:extent cx="5486400" cy="3206115"/>
+            <wp:effectExtent l="0" t="0" r="0" b="0"/>
+            <wp:docPr id="6" name="Рисунок 6"/>
+            <wp:cNvGraphicFramePr>
+              <a:graphicFrameLocks xmlns:a="http://schemas.openxmlformats.org/drawingml/2006/main" noChangeAspect="1"/>
+            </wp:cNvGraphicFramePr>
+            <a:graphic xmlns:a="http://schemas.openxmlformats.org/drawingml/2006/main">
+              <a:graphicData uri="http://schemas.openxmlformats.org/drawingml/2006/picture">
+                <pic:pic xmlns:pic="http://schemas.openxmlformats.org/drawingml/2006/picture">
+                  <pic:nvPicPr>
+                    <pic:cNvPr id="0" name="Picture 7"/>
                     <pic:cNvPicPr>
                       <a:picLocks noChangeAspect="1" noChangeArrowheads="1"/>
                     </pic:cNvPicPr>
@@ -25880,389 +26382,6 @@
           <w:bCs/>
           <w:lang w:val="ru-RU"/>
         </w:rPr>
-        <w:t xml:space="preserve"> График </w:t>
-      </w:r>
-      <w:r>
-        <w:rPr>
-          <w:rFonts w:cs="Times New Roman"/>
-          <w:b/>
-          <w:bCs/>
-          <w:lang w:val="ru-RU"/>
-        </w:rPr>
-        <w:t>№</w:t>
-      </w:r>
-      <w:r>
-        <w:rPr>
-          <w:rFonts w:cs="Times New Roman"/>
-          <w:b/>
-          <w:bCs/>
-          <w:lang w:val="ru-RU"/>
-        </w:rPr>
-        <w:t>2: Государственные инвестиции в технологический суверенитет</w:t>
-      </w:r>
-    </w:p>
-    <w:p>
-      <w:pPr>
-        <w:spacing w:line="360" w:lineRule="auto"/>
-        <w:rPr>
-          <w:lang w:val="ru-RU"/>
-        </w:rPr>
-      </w:pPr>
-    </w:p>
-    <w:p>
-      <w:pPr>
-        <w:spacing w:after="0" w:line="360" w:lineRule="auto"/>
-        <w:ind w:firstLine="709"/>
-        <w:jc w:val="both"/>
-        <w:rPr>
-          <w:i/>
-          <w:iCs/>
-          <w:lang w:val="ru-RU"/>
-        </w:rPr>
-      </w:pPr>
-      <w:r>
-        <w:rPr>
-          <w:b/>
-          <w:bCs/>
-          <w:i/>
-          <w:iCs/>
-          <w:lang w:val="ru-RU"/>
-        </w:rPr>
-        <w:t>Данные иллюстрируют масштаб национальных программ технологического суверенитета:</w:t>
-      </w:r>
-      <w:r>
-        <w:rPr>
-          <w:i/>
-          <w:iCs/>
-          <w:lang w:val="ru-RU"/>
-        </w:rPr>
-        <w:t xml:space="preserve"> Южная Корея — рекордные $450 млрд (с учётом частного сектора и долгосрочных планов), Китай — $200 млрд через «</w:t>
-      </w:r>
-      <w:r>
-        <w:rPr>
-          <w:i/>
-          <w:iCs/>
-        </w:rPr>
-        <w:t>Big</w:t>
-      </w:r>
-      <w:r>
-        <w:rPr>
-          <w:i/>
-          <w:iCs/>
-          <w:lang w:val="ru-RU"/>
-        </w:rPr>
-        <w:t xml:space="preserve"> </w:t>
-      </w:r>
-      <w:r>
-        <w:rPr>
-          <w:i/>
-          <w:iCs/>
-        </w:rPr>
-        <w:t>Fund</w:t>
-      </w:r>
-      <w:r>
-        <w:rPr>
-          <w:i/>
-          <w:iCs/>
-          <w:lang w:val="ru-RU"/>
-        </w:rPr>
-        <w:t xml:space="preserve">», США и ЕС — $52 млрд и €43 млрд соответственно в рамках </w:t>
-      </w:r>
-      <w:r>
-        <w:rPr>
-          <w:i/>
-          <w:iCs/>
-        </w:rPr>
-        <w:t>CHIPS</w:t>
-      </w:r>
-      <w:r>
-        <w:rPr>
-          <w:i/>
-          <w:iCs/>
-          <w:lang w:val="ru-RU"/>
-        </w:rPr>
-        <w:t xml:space="preserve"> </w:t>
-      </w:r>
-      <w:r>
-        <w:rPr>
-          <w:i/>
-          <w:iCs/>
-        </w:rPr>
-        <w:t>Act</w:t>
-      </w:r>
-      <w:r>
-        <w:rPr>
-          <w:i/>
-          <w:iCs/>
-          <w:lang w:val="ru-RU"/>
-        </w:rPr>
-        <w:t>.</w:t>
-      </w:r>
-    </w:p>
-    <w:p>
-      <w:pPr>
-        <w:spacing w:after="0" w:line="360" w:lineRule="auto"/>
-        <w:ind w:firstLine="709"/>
-        <w:jc w:val="both"/>
-        <w:rPr>
-          <w:i/>
-          <w:iCs/>
-          <w:lang w:val="ru-RU"/>
-        </w:rPr>
-      </w:pPr>
-      <w:r>
-        <w:rPr>
-          <w:i/>
-          <w:iCs/>
-          <w:lang w:val="ru-RU"/>
-        </w:rPr>
-        <w:lastRenderedPageBreak/>
-        <w:t>Это свидетельствует о переходе от рыночной логики к геополитически мотивированной индустриальной политике.</w:t>
-      </w:r>
-    </w:p>
-    <w:p>
-      <w:pPr>
-        <w:spacing w:line="360" w:lineRule="auto"/>
-        <w:rPr>
-          <w:lang w:val="ru-RU"/>
-        </w:rPr>
-      </w:pPr>
-    </w:p>
-    <w:p>
-      <w:pPr>
-        <w:spacing w:line="360" w:lineRule="auto"/>
-      </w:pPr>
-      <w:r>
-        <w:rPr>
-          <w:noProof/>
-        </w:rPr>
-        <w:drawing>
-          <wp:inline distT="0" distB="0" distL="0" distR="0" wp14:anchorId="69C165E9" wp14:editId="5C92F3FC">
-            <wp:extent cx="5486400" cy="2960370"/>
-            <wp:effectExtent l="0" t="0" r="0" b="0"/>
-            <wp:docPr id="5" name="Рисунок 5"/>
-            <wp:cNvGraphicFramePr>
-              <a:graphicFrameLocks xmlns:a="http://schemas.openxmlformats.org/drawingml/2006/main" noChangeAspect="1"/>
-            </wp:cNvGraphicFramePr>
-            <a:graphic xmlns:a="http://schemas.openxmlformats.org/drawingml/2006/main">
-              <a:graphicData uri="http://schemas.openxmlformats.org/drawingml/2006/picture">
-                <pic:pic xmlns:pic="http://schemas.openxmlformats.org/drawingml/2006/picture">
-                  <pic:nvPicPr>
-                    <pic:cNvPr id="0" name="Picture 5"/>
-                    <pic:cNvPicPr>
-                      <a:picLocks noChangeAspect="1" noChangeArrowheads="1"/>
-                    </pic:cNvPicPr>
-                  </pic:nvPicPr>
-                  <pic:blipFill>
-                    <a:blip r:embed="rId33">
-                      <a:extLst>
-                        <a:ext uri="{28A0092B-C50C-407E-A947-70E740481C1C}">
-                          <a14:useLocalDpi xmlns:a14="http://schemas.microsoft.com/office/drawing/2010/main" val="0"/>
-                        </a:ext>
-                      </a:extLst>
-                    </a:blip>
-                    <a:srcRect/>
-                    <a:stretch>
-                      <a:fillRect/>
-                    </a:stretch>
-                  </pic:blipFill>
-                  <pic:spPr bwMode="auto">
-                    <a:xfrm>
-                      <a:off x="0" y="0"/>
-                      <a:ext cx="5486400" cy="2960370"/>
-                    </a:xfrm>
-                    <a:prstGeom prst="rect">
-                      <a:avLst/>
-                    </a:prstGeom>
-                    <a:noFill/>
-                    <a:ln>
-                      <a:noFill/>
-                    </a:ln>
-                  </pic:spPr>
-                </pic:pic>
-              </a:graphicData>
-            </a:graphic>
-          </wp:inline>
-        </w:drawing>
-      </w:r>
-    </w:p>
-    <w:p>
-      <w:pPr>
-        <w:spacing w:line="360" w:lineRule="auto"/>
-        <w:jc w:val="center"/>
-        <w:rPr>
-          <w:b/>
-          <w:bCs/>
-          <w:lang w:val="ru-RU"/>
-        </w:rPr>
-      </w:pPr>
-      <w:r>
-        <w:rPr>
-          <w:rFonts w:ascii="Segoe UI Emoji" w:hAnsi="Segoe UI Emoji" w:cs="Segoe UI Emoji"/>
-          <w:b/>
-          <w:bCs/>
-          <w:lang w:val="ru-RU"/>
-        </w:rPr>
-        <w:t>📊</w:t>
-      </w:r>
-      <w:r>
-        <w:rPr>
-          <w:b/>
-          <w:bCs/>
-          <w:lang w:val="ru-RU"/>
-        </w:rPr>
-        <w:t xml:space="preserve"> График </w:t>
-      </w:r>
-      <w:r>
-        <w:rPr>
-          <w:b/>
-          <w:bCs/>
-          <w:lang w:val="ru-RU"/>
-        </w:rPr>
-        <w:t>№</w:t>
-      </w:r>
-      <w:r>
-        <w:rPr>
-          <w:b/>
-          <w:bCs/>
-          <w:lang w:val="ru-RU"/>
-        </w:rPr>
-        <w:t>3: Технологический разрыв в производстве чипов</w:t>
-      </w:r>
-    </w:p>
-    <w:p>
-      <w:pPr>
-        <w:spacing w:line="360" w:lineRule="auto"/>
-        <w:rPr>
-          <w:lang w:val="ru-RU"/>
-        </w:rPr>
-      </w:pPr>
-    </w:p>
-    <w:p>
-      <w:pPr>
-        <w:spacing w:after="0" w:line="360" w:lineRule="auto"/>
-        <w:ind w:firstLine="709"/>
-        <w:jc w:val="both"/>
-        <w:rPr>
-          <w:i/>
-          <w:iCs/>
-          <w:lang w:val="ru-RU"/>
-        </w:rPr>
-      </w:pPr>
-      <w:r>
-        <w:rPr>
-          <w:i/>
-          <w:iCs/>
-          <w:lang w:val="ru-RU"/>
-        </w:rPr>
-        <w:t>Сравнение доступности передовых полупроводниковых техпроцессов показывает, что Тайвань (TSMC) остаётся лидером по всем узлам, тогда как Китай (SMIC) и Европа ещё не освоили 5 нм и 3 нм. США (Intel), несмотря на отставание от TSMC, демонстрируют более сбалансированную кривую, что подчёркивает важность не только передового узла, но и широкой технологической базы.</w:t>
-      </w:r>
-    </w:p>
-    <w:p>
-      <w:pPr>
-        <w:spacing w:line="360" w:lineRule="auto"/>
-        <w:rPr>
-          <w:lang w:val="ru-RU"/>
-        </w:rPr>
-      </w:pPr>
-    </w:p>
-    <w:p>
-      <w:pPr>
-        <w:spacing w:line="360" w:lineRule="auto"/>
-        <w:rPr>
-          <w:lang w:val="ru-RU"/>
-        </w:rPr>
-      </w:pPr>
-    </w:p>
-    <w:p>
-      <w:pPr>
-        <w:spacing w:line="360" w:lineRule="auto"/>
-        <w:rPr>
-          <w:lang w:val="ru-RU"/>
-        </w:rPr>
-      </w:pPr>
-      <w:r>
-        <w:rPr>
-          <w:noProof/>
-        </w:rPr>
-        <w:lastRenderedPageBreak/>
-        <w:drawing>
-          <wp:inline distT="0" distB="0" distL="0" distR="0" wp14:anchorId="7A94A845" wp14:editId="04708396">
-            <wp:extent cx="5486400" cy="3206115"/>
-            <wp:effectExtent l="0" t="0" r="0" b="0"/>
-            <wp:docPr id="6" name="Рисунок 6"/>
-            <wp:cNvGraphicFramePr>
-              <a:graphicFrameLocks xmlns:a="http://schemas.openxmlformats.org/drawingml/2006/main" noChangeAspect="1"/>
-            </wp:cNvGraphicFramePr>
-            <a:graphic xmlns:a="http://schemas.openxmlformats.org/drawingml/2006/main">
-              <a:graphicData uri="http://schemas.openxmlformats.org/drawingml/2006/picture">
-                <pic:pic xmlns:pic="http://schemas.openxmlformats.org/drawingml/2006/picture">
-                  <pic:nvPicPr>
-                    <pic:cNvPr id="0" name="Picture 7"/>
-                    <pic:cNvPicPr>
-                      <a:picLocks noChangeAspect="1" noChangeArrowheads="1"/>
-                    </pic:cNvPicPr>
-                  </pic:nvPicPr>
-                  <pic:blipFill>
-                    <a:blip r:embed="rId34">
-                      <a:extLst>
-                        <a:ext uri="{28A0092B-C50C-407E-A947-70E740481C1C}">
-                          <a14:useLocalDpi xmlns:a14="http://schemas.microsoft.com/office/drawing/2010/main" val="0"/>
-                        </a:ext>
-                      </a:extLst>
-                    </a:blip>
-                    <a:srcRect/>
-                    <a:stretch>
-                      <a:fillRect/>
-                    </a:stretch>
-                  </pic:blipFill>
-                  <pic:spPr bwMode="auto">
-                    <a:xfrm>
-                      <a:off x="0" y="0"/>
-                      <a:ext cx="5486400" cy="3206115"/>
-                    </a:xfrm>
-                    <a:prstGeom prst="rect">
-                      <a:avLst/>
-                    </a:prstGeom>
-                    <a:noFill/>
-                    <a:ln>
-                      <a:noFill/>
-                    </a:ln>
-                  </pic:spPr>
-                </pic:pic>
-              </a:graphicData>
-            </a:graphic>
-          </wp:inline>
-        </w:drawing>
-      </w:r>
-    </w:p>
-    <w:p>
-      <w:pPr>
-        <w:spacing w:line="360" w:lineRule="auto"/>
-        <w:jc w:val="center"/>
-        <w:rPr>
-          <w:rFonts w:cs="Times New Roman"/>
-          <w:b/>
-          <w:bCs/>
-          <w:lang w:val="ru-RU"/>
-        </w:rPr>
-      </w:pPr>
-      <w:r>
-        <w:rPr>
-          <w:rFonts w:ascii="Segoe UI Emoji" w:hAnsi="Segoe UI Emoji" w:cs="Segoe UI Emoji"/>
-          <w:b/>
-          <w:bCs/>
-          <w:lang w:val="ru-RU"/>
-        </w:rPr>
-        <w:t>📈</w:t>
-      </w:r>
-      <w:r>
-        <w:rPr>
-          <w:rFonts w:cs="Times New Roman"/>
-          <w:b/>
-          <w:bCs/>
-          <w:lang w:val="ru-RU"/>
-        </w:rPr>
         <w:t xml:space="preserve"> График №4: Импорт полупроводников Китаем (2015-2024)</w:t>
       </w:r>
     </w:p>
@@ -26380,7 +26499,7 @@
                     </pic:cNvPicPr>
                   </pic:nvPicPr>
                   <pic:blipFill>
-                    <a:blip r:embed="rId35">
+                    <a:blip r:embed="rId33">
                       <a:extLst>
                         <a:ext uri="{28A0092B-C50C-407E-A947-70E740481C1C}">
                           <a14:useLocalDpi xmlns:a14="http://schemas.microsoft.com/office/drawing/2010/main" val="0"/>
@@ -26621,7 +26740,7 @@
                     </pic:cNvPicPr>
                   </pic:nvPicPr>
                   <pic:blipFill>
-                    <a:blip r:embed="rId36">
+                    <a:blip r:embed="rId34">
                       <a:extLst>
                         <a:ext uri="{28A0092B-C50C-407E-A947-70E740481C1C}">
                           <a14:useLocalDpi xmlns:a14="http://schemas.microsoft.com/office/drawing/2010/main" val="0"/>
@@ -43552,6 +43671,7 @@
   <w:style w:type="character" w:default="1" w:styleId="a2">
     <w:name w:val="Default Paragraph Font"/>
     <w:uiPriority w:val="1"/>
+    <w:semiHidden/>
     <w:unhideWhenUsed/>
   </w:style>
   <w:style w:type="table" w:default="1" w:styleId="a3">

</xml_diff>